<commit_message>
Update Criar histórias de usuários.docx
</commit_message>
<xml_diff>
--- a/Tema 2 - Criar empatia, definir e idealizar/Semana 3/Criar histórias de usuários.docx
+++ b/Tema 2 - Criar empatia, definir e idealizar/Semana 3/Criar histórias de usuários.docx
@@ -3622,7 +3622,29 @@
           <w:szCs w:val="21"/>
           <w:lang w:val="en-US"/>
         </w:rPr>
-        <w:t>As a remote student who spends 3-4 hours a day studying and purchasing products, I want to be able to order without getting up and potentially losing my table so that I can enjoy CoffeeHouse products and continue to work.</w:t>
+        <w:t xml:space="preserve">As a remote student who spends 3-4 hours a day studying and purchasing products, I want to be able to order without getting up and potentially losing my table so that I can enjoy </w:t>
+      </w:r>
+      <w:proofErr w:type="spellStart"/>
+      <w:r>
+        <w:rPr>
+          <w:rFonts w:ascii="Arial" w:hAnsi="Arial" w:cs="Arial"/>
+          <w:color w:val="1F1F1F"/>
+          <w:sz w:val="21"/>
+          <w:szCs w:val="21"/>
+          <w:lang w:val="en-US"/>
+        </w:rPr>
+        <w:t>CoffeeHouse</w:t>
+      </w:r>
+      <w:proofErr w:type="spellEnd"/>
+      <w:r>
+        <w:rPr>
+          <w:rFonts w:ascii="Arial" w:hAnsi="Arial" w:cs="Arial"/>
+          <w:color w:val="1F1F1F"/>
+          <w:sz w:val="21"/>
+          <w:szCs w:val="21"/>
+          <w:lang w:val="en-US"/>
+        </w:rPr>
+        <w:t xml:space="preserve"> products and continue to work.</w:t>
       </w:r>
     </w:p>
     <w:p>
@@ -3919,6 +3941,1072 @@
         <w:t>Se sim, ótimo trabalho! Se não, releia as instruções e crie outra história de usuário com esses critérios em mente.</w:t>
       </w:r>
     </w:p>
+    <w:p>
+      <w:pPr>
+        <w:pStyle w:val="Ttulo1"/>
+        <w:shd w:val="clear" w:color="auto" w:fill="FFFFFF"/>
+        <w:spacing w:before="0"/>
+      </w:pPr>
+      <w:r>
+        <w:t>Atividade: Crie histórias de usuários para o seu projeto de portfólio</w:t>
+      </w:r>
+    </w:p>
+    <w:p/>
+    <w:p>
+      <w:pPr>
+        <w:pStyle w:val="Ttulo3"/>
+        <w:shd w:val="clear" w:color="auto" w:fill="FFFFFF"/>
+        <w:spacing w:before="0"/>
+        <w:rPr>
+          <w:rFonts w:ascii="Arial" w:hAnsi="Arial" w:cs="Arial"/>
+          <w:color w:val="333333"/>
+        </w:rPr>
+      </w:pPr>
+      <w:r>
+        <w:rPr>
+          <w:rFonts w:ascii="Arial" w:hAnsi="Arial" w:cs="Arial"/>
+          <w:color w:val="333333"/>
+        </w:rPr>
+        <w:lastRenderedPageBreak/>
+        <w:t>1.</w:t>
+      </w:r>
+    </w:p>
+    <w:p>
+      <w:pPr>
+        <w:shd w:val="clear" w:color="auto" w:fill="FFFFFF"/>
+        <w:rPr>
+          <w:rFonts w:ascii="Arial" w:hAnsi="Arial" w:cs="Arial"/>
+          <w:color w:val="333333"/>
+          <w:sz w:val="21"/>
+          <w:szCs w:val="21"/>
+        </w:rPr>
+      </w:pPr>
+      <w:r>
+        <w:rPr>
+          <w:rStyle w:val="screenreader-only"/>
+          <w:rFonts w:ascii="Arial" w:hAnsi="Arial" w:cs="Arial"/>
+          <w:color w:val="333333"/>
+          <w:sz w:val="21"/>
+          <w:szCs w:val="21"/>
+          <w:bdr w:val="none" w:sz="0" w:space="0" w:color="auto" w:frame="1"/>
+        </w:rPr>
+        <w:t>Pergunta 1</w:t>
+      </w:r>
+    </w:p>
+    <w:p>
+      <w:pPr>
+        <w:shd w:val="clear" w:color="auto" w:fill="FFFFFF"/>
+        <w:rPr>
+          <w:rFonts w:ascii="Arial" w:hAnsi="Arial" w:cs="Arial"/>
+          <w:color w:val="333333"/>
+          <w:sz w:val="21"/>
+          <w:szCs w:val="21"/>
+        </w:rPr>
+      </w:pPr>
+      <w:r>
+        <w:rPr>
+          <w:rFonts w:ascii="Arial" w:hAnsi="Arial" w:cs="Arial"/>
+          <w:noProof/>
+          <w:color w:val="333333"/>
+          <w:sz w:val="21"/>
+          <w:szCs w:val="21"/>
+        </w:rPr>
+        <w:drawing>
+          <wp:inline distT="0" distB="0" distL="0" distR="0" wp14:anchorId="31802BB9" wp14:editId="689BAA8E">
+            <wp:extent cx="5400040" cy="935355"/>
+            <wp:effectExtent l="0" t="0" r="0" b="0"/>
+            <wp:docPr id="57854941" name="Imagem 29"/>
+            <wp:cNvGraphicFramePr>
+              <a:graphicFrameLocks xmlns:a="http://schemas.openxmlformats.org/drawingml/2006/main" noChangeAspect="1"/>
+            </wp:cNvGraphicFramePr>
+            <a:graphic xmlns:a="http://schemas.openxmlformats.org/drawingml/2006/main">
+              <a:graphicData uri="http://schemas.openxmlformats.org/drawingml/2006/picture">
+                <pic:pic xmlns:pic="http://schemas.openxmlformats.org/drawingml/2006/picture">
+                  <pic:nvPicPr>
+                    <pic:cNvPr id="0" name="Picture 74"/>
+                    <pic:cNvPicPr>
+                      <a:picLocks noChangeAspect="1" noChangeArrowheads="1"/>
+                    </pic:cNvPicPr>
+                  </pic:nvPicPr>
+                  <pic:blipFill>
+                    <a:blip r:embed="rId14" cstate="print">
+                      <a:extLst>
+                        <a:ext uri="{28A0092B-C50C-407E-A947-70E740481C1C}">
+                          <a14:useLocalDpi xmlns:a14="http://schemas.microsoft.com/office/drawing/2010/main" val="0"/>
+                        </a:ext>
+                      </a:extLst>
+                    </a:blip>
+                    <a:srcRect/>
+                    <a:stretch>
+                      <a:fillRect/>
+                    </a:stretch>
+                  </pic:blipFill>
+                  <pic:spPr bwMode="auto">
+                    <a:xfrm>
+                      <a:off x="0" y="0"/>
+                      <a:ext cx="5400040" cy="935355"/>
+                    </a:xfrm>
+                    <a:prstGeom prst="rect">
+                      <a:avLst/>
+                    </a:prstGeom>
+                    <a:noFill/>
+                    <a:ln>
+                      <a:noFill/>
+                    </a:ln>
+                  </pic:spPr>
+                </pic:pic>
+              </a:graphicData>
+            </a:graphic>
+          </wp:inline>
+        </w:drawing>
+      </w:r>
+    </w:p>
+    <w:p>
+      <w:pPr>
+        <w:pStyle w:val="NormalWeb"/>
+        <w:shd w:val="clear" w:color="auto" w:fill="FFFFFF"/>
+        <w:spacing w:before="0" w:beforeAutospacing="0"/>
+        <w:rPr>
+          <w:rFonts w:ascii="Arial" w:hAnsi="Arial" w:cs="Arial"/>
+          <w:color w:val="333333"/>
+          <w:sz w:val="21"/>
+          <w:szCs w:val="21"/>
+        </w:rPr>
+      </w:pPr>
+      <w:r>
+        <w:rPr>
+          <w:rFonts w:ascii="Arial" w:hAnsi="Arial" w:cs="Arial"/>
+          <w:color w:val="333333"/>
+          <w:sz w:val="21"/>
+          <w:szCs w:val="21"/>
+        </w:rPr>
+        <w:t xml:space="preserve">Agora que já praticou a escrita de histórias de usuário com base no cenário da </w:t>
+      </w:r>
+      <w:proofErr w:type="spellStart"/>
+      <w:r>
+        <w:rPr>
+          <w:rFonts w:ascii="Arial" w:hAnsi="Arial" w:cs="Arial"/>
+          <w:color w:val="333333"/>
+          <w:sz w:val="21"/>
+          <w:szCs w:val="21"/>
+        </w:rPr>
+        <w:t>CoffeeHouse</w:t>
+      </w:r>
+      <w:proofErr w:type="spellEnd"/>
+      <w:r>
+        <w:rPr>
+          <w:rFonts w:ascii="Arial" w:hAnsi="Arial" w:cs="Arial"/>
+          <w:color w:val="333333"/>
+          <w:sz w:val="21"/>
+          <w:szCs w:val="21"/>
+        </w:rPr>
+        <w:t xml:space="preserve">, você concluirá a atividade a seguir criando </w:t>
+      </w:r>
+      <w:r>
+        <w:rPr>
+          <w:rStyle w:val="Forte"/>
+          <w:rFonts w:ascii="unset" w:hAnsi="unset" w:cs="Arial"/>
+          <w:color w:val="333333"/>
+          <w:sz w:val="21"/>
+          <w:szCs w:val="21"/>
+        </w:rPr>
+        <w:t>duas histórias de usuários</w:t>
+      </w:r>
+      <w:r>
+        <w:rPr>
+          <w:rFonts w:ascii="Arial" w:hAnsi="Arial" w:cs="Arial"/>
+          <w:color w:val="333333"/>
+          <w:sz w:val="21"/>
+          <w:szCs w:val="21"/>
+        </w:rPr>
+        <w:t xml:space="preserve"> para o aplicativo que está criando para seu projeto de portfólio. Você criará as histórias de usuário com base nas personas que criou na atividade </w:t>
+      </w:r>
+      <w:hyperlink r:id="rId28" w:tgtFrame="_blank" w:history="1">
+        <w:r>
+          <w:rPr>
+            <w:rStyle w:val="Hyperlink"/>
+            <w:rFonts w:ascii="Arial" w:eastAsiaTheme="majorEastAsia" w:hAnsi="Arial" w:cs="Arial"/>
+            <w:sz w:val="21"/>
+            <w:szCs w:val="21"/>
+          </w:rPr>
+          <w:t>Criar personas para seu projeto do portfólio</w:t>
+        </w:r>
+      </w:hyperlink>
+      <w:r>
+        <w:rPr>
+          <w:rFonts w:ascii="Arial" w:hAnsi="Arial" w:cs="Arial"/>
+          <w:color w:val="333333"/>
+          <w:sz w:val="21"/>
+          <w:szCs w:val="21"/>
+        </w:rPr>
+        <w:t>. Depois de concluir esta atividade, você poderá verificar seu trabalho comparando-o a um exemplo concluído. O exemplo será fornecido no item do curso imediatamente após esta atividade.</w:t>
+      </w:r>
+    </w:p>
+    <w:p>
+      <w:pPr>
+        <w:pStyle w:val="NormalWeb"/>
+        <w:shd w:val="clear" w:color="auto" w:fill="FFFFFF"/>
+        <w:spacing w:before="0" w:beforeAutospacing="0"/>
+        <w:rPr>
+          <w:rFonts w:ascii="Arial" w:hAnsi="Arial" w:cs="Arial"/>
+          <w:color w:val="333333"/>
+          <w:sz w:val="21"/>
+          <w:szCs w:val="21"/>
+        </w:rPr>
+      </w:pPr>
+      <w:r>
+        <w:rPr>
+          <w:rStyle w:val="nfase"/>
+          <w:rFonts w:ascii="Arial" w:hAnsi="Arial" w:cs="Arial"/>
+          <w:color w:val="333333"/>
+          <w:sz w:val="21"/>
+          <w:szCs w:val="21"/>
+        </w:rPr>
+        <w:t>Observação: como esta é uma atividade de autoavaliação, você NÃO precisa enviar um documento para acessar o exemplo.</w:t>
+      </w:r>
+    </w:p>
+    <w:p>
+      <w:pPr>
+        <w:shd w:val="clear" w:color="auto" w:fill="FFFFFF"/>
+        <w:rPr>
+          <w:rFonts w:ascii="Arial" w:hAnsi="Arial" w:cs="Arial"/>
+          <w:color w:val="333333"/>
+          <w:sz w:val="21"/>
+          <w:szCs w:val="21"/>
+        </w:rPr>
+      </w:pPr>
+      <w:r>
+        <w:rPr>
+          <w:rFonts w:ascii="Arial" w:hAnsi="Arial" w:cs="Arial"/>
+          <w:noProof/>
+          <w:color w:val="333333"/>
+          <w:sz w:val="21"/>
+          <w:szCs w:val="21"/>
+        </w:rPr>
+        <w:drawing>
+          <wp:inline distT="0" distB="0" distL="0" distR="0" wp14:anchorId="1D1A1F3E" wp14:editId="04A27CD5">
+            <wp:extent cx="5400040" cy="938530"/>
+            <wp:effectExtent l="0" t="0" r="0" b="0"/>
+            <wp:docPr id="1126409021" name="Imagem 28"/>
+            <wp:cNvGraphicFramePr>
+              <a:graphicFrameLocks xmlns:a="http://schemas.openxmlformats.org/drawingml/2006/main" noChangeAspect="1"/>
+            </wp:cNvGraphicFramePr>
+            <a:graphic xmlns:a="http://schemas.openxmlformats.org/drawingml/2006/main">
+              <a:graphicData uri="http://schemas.openxmlformats.org/drawingml/2006/picture">
+                <pic:pic xmlns:pic="http://schemas.openxmlformats.org/drawingml/2006/picture">
+                  <pic:nvPicPr>
+                    <pic:cNvPr id="0" name="Picture 75"/>
+                    <pic:cNvPicPr>
+                      <a:picLocks noChangeAspect="1" noChangeArrowheads="1"/>
+                    </pic:cNvPicPr>
+                  </pic:nvPicPr>
+                  <pic:blipFill>
+                    <a:blip r:embed="rId19" cstate="print">
+                      <a:extLst>
+                        <a:ext uri="{28A0092B-C50C-407E-A947-70E740481C1C}">
+                          <a14:useLocalDpi xmlns:a14="http://schemas.microsoft.com/office/drawing/2010/main" val="0"/>
+                        </a:ext>
+                      </a:extLst>
+                    </a:blip>
+                    <a:srcRect/>
+                    <a:stretch>
+                      <a:fillRect/>
+                    </a:stretch>
+                  </pic:blipFill>
+                  <pic:spPr bwMode="auto">
+                    <a:xfrm>
+                      <a:off x="0" y="0"/>
+                      <a:ext cx="5400040" cy="938530"/>
+                    </a:xfrm>
+                    <a:prstGeom prst="rect">
+                      <a:avLst/>
+                    </a:prstGeom>
+                    <a:noFill/>
+                    <a:ln>
+                      <a:noFill/>
+                    </a:ln>
+                  </pic:spPr>
+                </pic:pic>
+              </a:graphicData>
+            </a:graphic>
+          </wp:inline>
+        </w:drawing>
+      </w:r>
+    </w:p>
+    <w:p>
+      <w:pPr>
+        <w:pStyle w:val="NormalWeb"/>
+        <w:shd w:val="clear" w:color="auto" w:fill="FFFFFF"/>
+        <w:spacing w:before="0" w:beforeAutospacing="0"/>
+        <w:rPr>
+          <w:rFonts w:ascii="Arial" w:hAnsi="Arial" w:cs="Arial"/>
+          <w:color w:val="333333"/>
+          <w:sz w:val="21"/>
+          <w:szCs w:val="21"/>
+        </w:rPr>
+      </w:pPr>
+      <w:r>
+        <w:rPr>
+          <w:rFonts w:ascii="Arial" w:hAnsi="Arial" w:cs="Arial"/>
+          <w:color w:val="333333"/>
+          <w:sz w:val="21"/>
+          <w:szCs w:val="21"/>
+        </w:rPr>
+        <w:t xml:space="preserve">Mais uma vez, você seguirá esta fórmula para manter o problema centrado no usuário, podendo ser transformado em ações e comunicado com clareza. Para preencher sua história de usuário, siga as etapas abaixo: </w:t>
+      </w:r>
+    </w:p>
+    <w:p>
+      <w:pPr>
+        <w:shd w:val="clear" w:color="auto" w:fill="FFFFFF"/>
+        <w:rPr>
+          <w:rFonts w:ascii="Arial" w:hAnsi="Arial" w:cs="Arial"/>
+          <w:color w:val="333333"/>
+          <w:sz w:val="21"/>
+          <w:szCs w:val="21"/>
+        </w:rPr>
+      </w:pPr>
+      <w:r>
+        <w:rPr>
+          <w:rFonts w:ascii="Arial" w:hAnsi="Arial" w:cs="Arial"/>
+          <w:noProof/>
+          <w:color w:val="333333"/>
+          <w:sz w:val="21"/>
+          <w:szCs w:val="21"/>
+        </w:rPr>
+        <w:drawing>
+          <wp:inline distT="0" distB="0" distL="0" distR="0" wp14:anchorId="0E2D487F" wp14:editId="6D7A3725">
+            <wp:extent cx="5400040" cy="1455420"/>
+            <wp:effectExtent l="0" t="0" r="0" b="0"/>
+            <wp:docPr id="911343798" name="Imagem 27"/>
+            <wp:cNvGraphicFramePr>
+              <a:graphicFrameLocks xmlns:a="http://schemas.openxmlformats.org/drawingml/2006/main" noChangeAspect="1"/>
+            </wp:cNvGraphicFramePr>
+            <a:graphic xmlns:a="http://schemas.openxmlformats.org/drawingml/2006/main">
+              <a:graphicData uri="http://schemas.openxmlformats.org/drawingml/2006/picture">
+                <pic:pic xmlns:pic="http://schemas.openxmlformats.org/drawingml/2006/picture">
+                  <pic:nvPicPr>
+                    <pic:cNvPr id="0" name="Picture 76"/>
+                    <pic:cNvPicPr>
+                      <a:picLocks noChangeAspect="1" noChangeArrowheads="1"/>
+                    </pic:cNvPicPr>
+                  </pic:nvPicPr>
+                  <pic:blipFill>
+                    <a:blip r:embed="rId18" cstate="print">
+                      <a:extLst>
+                        <a:ext uri="{28A0092B-C50C-407E-A947-70E740481C1C}">
+                          <a14:useLocalDpi xmlns:a14="http://schemas.microsoft.com/office/drawing/2010/main" val="0"/>
+                        </a:ext>
+                      </a:extLst>
+                    </a:blip>
+                    <a:srcRect/>
+                    <a:stretch>
+                      <a:fillRect/>
+                    </a:stretch>
+                  </pic:blipFill>
+                  <pic:spPr bwMode="auto">
+                    <a:xfrm>
+                      <a:off x="0" y="0"/>
+                      <a:ext cx="5400040" cy="1455420"/>
+                    </a:xfrm>
+                    <a:prstGeom prst="rect">
+                      <a:avLst/>
+                    </a:prstGeom>
+                    <a:noFill/>
+                    <a:ln>
+                      <a:noFill/>
+                    </a:ln>
+                  </pic:spPr>
+                </pic:pic>
+              </a:graphicData>
+            </a:graphic>
+          </wp:inline>
+        </w:drawing>
+      </w:r>
+    </w:p>
+    <w:p>
+      <w:pPr>
+        <w:pStyle w:val="NormalWeb"/>
+        <w:shd w:val="clear" w:color="auto" w:fill="FFFFFF"/>
+        <w:spacing w:before="0" w:beforeAutospacing="0"/>
+        <w:rPr>
+          <w:rFonts w:ascii="Arial" w:hAnsi="Arial" w:cs="Arial"/>
+          <w:color w:val="333333"/>
+          <w:sz w:val="21"/>
+          <w:szCs w:val="21"/>
+        </w:rPr>
+      </w:pPr>
+      <w:r>
+        <w:rPr>
+          <w:rStyle w:val="Forte"/>
+          <w:rFonts w:ascii="unset" w:hAnsi="unset" w:cs="Arial"/>
+          <w:color w:val="333333"/>
+          <w:sz w:val="21"/>
+          <w:szCs w:val="21"/>
+        </w:rPr>
+        <w:t>Etapa 1: acesse o modelo</w:t>
+      </w:r>
+    </w:p>
+    <w:p>
+      <w:pPr>
+        <w:pStyle w:val="NormalWeb"/>
+        <w:shd w:val="clear" w:color="auto" w:fill="FFFFFF"/>
+        <w:spacing w:before="0" w:beforeAutospacing="0"/>
+        <w:rPr>
+          <w:rFonts w:ascii="Arial" w:hAnsi="Arial" w:cs="Arial"/>
+          <w:color w:val="333333"/>
+          <w:sz w:val="21"/>
+          <w:szCs w:val="21"/>
+        </w:rPr>
+      </w:pPr>
+      <w:r>
+        <w:rPr>
+          <w:rFonts w:ascii="Arial" w:hAnsi="Arial" w:cs="Arial"/>
+          <w:color w:val="333333"/>
+          <w:sz w:val="21"/>
+          <w:szCs w:val="21"/>
+        </w:rPr>
+        <w:t>Para usar o modelo deste item do curso, clique no link abaixo e selecione “Usar modelo”.</w:t>
+      </w:r>
+    </w:p>
+    <w:p>
+      <w:pPr>
+        <w:pStyle w:val="NormalWeb"/>
+        <w:shd w:val="clear" w:color="auto" w:fill="FFFFFF"/>
+        <w:spacing w:before="0" w:beforeAutospacing="0"/>
+        <w:rPr>
+          <w:rFonts w:ascii="Arial" w:hAnsi="Arial" w:cs="Arial"/>
+          <w:color w:val="333333"/>
+          <w:sz w:val="21"/>
+          <w:szCs w:val="21"/>
+        </w:rPr>
+      </w:pPr>
+      <w:r>
+        <w:rPr>
+          <w:rFonts w:ascii="Arial" w:hAnsi="Arial" w:cs="Arial"/>
+          <w:color w:val="333333"/>
+          <w:sz w:val="21"/>
+          <w:szCs w:val="21"/>
+        </w:rPr>
+        <w:t xml:space="preserve">Link para o modelo: </w:t>
+      </w:r>
+      <w:hyperlink r:id="rId29" w:tgtFrame="_blank" w:history="1">
+        <w:r>
+          <w:rPr>
+            <w:rStyle w:val="Forte"/>
+            <w:rFonts w:ascii="unset" w:hAnsi="unset" w:cs="Arial"/>
+            <w:sz w:val="21"/>
+            <w:szCs w:val="21"/>
+          </w:rPr>
+          <w:t>criar um modelo de história do usuário</w:t>
+        </w:r>
+      </w:hyperlink>
+      <w:r>
+        <w:rPr>
+          <w:rStyle w:val="Forte"/>
+          <w:rFonts w:ascii="unset" w:hAnsi="unset" w:cs="Arial"/>
+          <w:color w:val="333333"/>
+          <w:sz w:val="21"/>
+          <w:szCs w:val="21"/>
+        </w:rPr>
+        <w:t>.</w:t>
+      </w:r>
+    </w:p>
+    <w:p>
+      <w:pPr>
+        <w:pStyle w:val="NormalWeb"/>
+        <w:shd w:val="clear" w:color="auto" w:fill="FFFFFF"/>
+        <w:spacing w:before="0" w:beforeAutospacing="0"/>
+        <w:rPr>
+          <w:rFonts w:ascii="Arial" w:hAnsi="Arial" w:cs="Arial"/>
+          <w:color w:val="333333"/>
+          <w:sz w:val="21"/>
+          <w:szCs w:val="21"/>
+        </w:rPr>
+      </w:pPr>
+      <w:r>
+        <w:rPr>
+          <w:rFonts w:ascii="Arial" w:hAnsi="Arial" w:cs="Arial"/>
+          <w:color w:val="333333"/>
+          <w:sz w:val="21"/>
+          <w:szCs w:val="21"/>
+        </w:rPr>
+        <w:t>OU</w:t>
+      </w:r>
+    </w:p>
+    <w:p>
+      <w:pPr>
+        <w:pStyle w:val="NormalWeb"/>
+        <w:shd w:val="clear" w:color="auto" w:fill="FFFFFF"/>
+        <w:spacing w:before="0" w:beforeAutospacing="0"/>
+        <w:rPr>
+          <w:rFonts w:ascii="Arial" w:hAnsi="Arial" w:cs="Arial"/>
+          <w:color w:val="333333"/>
+          <w:sz w:val="21"/>
+          <w:szCs w:val="21"/>
+        </w:rPr>
+      </w:pPr>
+      <w:r>
+        <w:rPr>
+          <w:rFonts w:ascii="Arial" w:hAnsi="Arial" w:cs="Arial"/>
+          <w:color w:val="333333"/>
+          <w:sz w:val="21"/>
+          <w:szCs w:val="21"/>
+        </w:rPr>
+        <w:t>Caso você não tenha uma conta do Google, faça o download direto do modelo pelo anexo abaixo.</w:t>
+      </w:r>
+    </w:p>
+    <w:p>
+      <w:pPr>
+        <w:shd w:val="clear" w:color="auto" w:fill="FFFFFF"/>
+        <w:rPr>
+          <w:rFonts w:ascii="Arial" w:hAnsi="Arial" w:cs="Arial"/>
+          <w:color w:val="333333"/>
+          <w:sz w:val="21"/>
+          <w:szCs w:val="21"/>
+        </w:rPr>
+      </w:pPr>
+      <w:r>
+        <w:rPr>
+          <w:rFonts w:ascii="Arial" w:hAnsi="Arial" w:cs="Arial"/>
+          <w:noProof/>
+          <w:color w:val="333333"/>
+          <w:sz w:val="21"/>
+          <w:szCs w:val="21"/>
+        </w:rPr>
+        <w:lastRenderedPageBreak/>
+        <w:drawing>
+          <wp:inline distT="0" distB="0" distL="0" distR="0" wp14:anchorId="7A42E1BC" wp14:editId="55E34586">
+            <wp:extent cx="5400040" cy="2560320"/>
+            <wp:effectExtent l="0" t="0" r="0" b="0"/>
+            <wp:docPr id="553294040" name="Imagem 26"/>
+            <wp:cNvGraphicFramePr>
+              <a:graphicFrameLocks xmlns:a="http://schemas.openxmlformats.org/drawingml/2006/main" noChangeAspect="1"/>
+            </wp:cNvGraphicFramePr>
+            <a:graphic xmlns:a="http://schemas.openxmlformats.org/drawingml/2006/main">
+              <a:graphicData uri="http://schemas.openxmlformats.org/drawingml/2006/picture">
+                <pic:pic xmlns:pic="http://schemas.openxmlformats.org/drawingml/2006/picture">
+                  <pic:nvPicPr>
+                    <pic:cNvPr id="0" name="Picture 77"/>
+                    <pic:cNvPicPr>
+                      <a:picLocks noChangeAspect="1" noChangeArrowheads="1"/>
+                    </pic:cNvPicPr>
+                  </pic:nvPicPr>
+                  <pic:blipFill>
+                    <a:blip r:embed="rId21">
+                      <a:extLst>
+                        <a:ext uri="{28A0092B-C50C-407E-A947-70E740481C1C}">
+                          <a14:useLocalDpi xmlns:a14="http://schemas.microsoft.com/office/drawing/2010/main" val="0"/>
+                        </a:ext>
+                      </a:extLst>
+                    </a:blip>
+                    <a:srcRect/>
+                    <a:stretch>
+                      <a:fillRect/>
+                    </a:stretch>
+                  </pic:blipFill>
+                  <pic:spPr bwMode="auto">
+                    <a:xfrm>
+                      <a:off x="0" y="0"/>
+                      <a:ext cx="5400040" cy="2560320"/>
+                    </a:xfrm>
+                    <a:prstGeom prst="rect">
+                      <a:avLst/>
+                    </a:prstGeom>
+                    <a:noFill/>
+                    <a:ln>
+                      <a:noFill/>
+                    </a:ln>
+                  </pic:spPr>
+                </pic:pic>
+              </a:graphicData>
+            </a:graphic>
+          </wp:inline>
+        </w:drawing>
+      </w:r>
+    </w:p>
+    <w:p>
+      <w:pPr>
+        <w:pStyle w:val="NormalWeb"/>
+        <w:shd w:val="clear" w:color="auto" w:fill="FFFFFF"/>
+        <w:spacing w:before="0" w:beforeAutospacing="0"/>
+        <w:rPr>
+          <w:rFonts w:ascii="Arial" w:hAnsi="Arial" w:cs="Arial"/>
+          <w:color w:val="333333"/>
+          <w:sz w:val="21"/>
+          <w:szCs w:val="21"/>
+        </w:rPr>
+      </w:pPr>
+      <w:r>
+        <w:rPr>
+          <w:rStyle w:val="Forte"/>
+          <w:rFonts w:ascii="unset" w:hAnsi="unset" w:cs="Arial"/>
+          <w:color w:val="333333"/>
+          <w:sz w:val="21"/>
+          <w:szCs w:val="21"/>
+        </w:rPr>
+        <w:t xml:space="preserve">Etapa 2: escolha uma das personas que você criou para o projeto de portfólio do </w:t>
+      </w:r>
+      <w:proofErr w:type="spellStart"/>
+      <w:r>
+        <w:rPr>
+          <w:rStyle w:val="Forte"/>
+          <w:rFonts w:ascii="unset" w:hAnsi="unset" w:cs="Arial"/>
+          <w:color w:val="333333"/>
+          <w:sz w:val="21"/>
+          <w:szCs w:val="21"/>
+        </w:rPr>
+        <w:t>Sharpen</w:t>
+      </w:r>
+      <w:proofErr w:type="spellEnd"/>
+      <w:r>
+        <w:rPr>
+          <w:rStyle w:val="Forte"/>
+          <w:rFonts w:ascii="unset" w:hAnsi="unset" w:cs="Arial"/>
+          <w:color w:val="333333"/>
+          <w:sz w:val="21"/>
+          <w:szCs w:val="21"/>
+        </w:rPr>
+        <w:t xml:space="preserve"> durante a atividade anterior</w:t>
+      </w:r>
+    </w:p>
+    <w:p>
+      <w:pPr>
+        <w:pStyle w:val="NormalWeb"/>
+        <w:shd w:val="clear" w:color="auto" w:fill="FFFFFF"/>
+        <w:spacing w:before="0" w:beforeAutospacing="0"/>
+        <w:rPr>
+          <w:rFonts w:ascii="Arial" w:hAnsi="Arial" w:cs="Arial"/>
+          <w:color w:val="333333"/>
+          <w:sz w:val="21"/>
+          <w:szCs w:val="21"/>
+        </w:rPr>
+      </w:pPr>
+      <w:r>
+        <w:rPr>
+          <w:rFonts w:ascii="Arial" w:hAnsi="Arial" w:cs="Arial"/>
+          <w:color w:val="333333"/>
+          <w:sz w:val="21"/>
+          <w:szCs w:val="21"/>
+        </w:rPr>
+        <w:t>Digite o nome da persona no espaço “adicionar persona”, no meio do modelo. Essa é a persona que será o foco da sua história de usuário.</w:t>
+      </w:r>
+    </w:p>
+    <w:p>
+      <w:pPr>
+        <w:pStyle w:val="NormalWeb"/>
+        <w:shd w:val="clear" w:color="auto" w:fill="FFFFFF"/>
+        <w:spacing w:before="0" w:beforeAutospacing="0"/>
+        <w:rPr>
+          <w:rFonts w:ascii="Arial" w:hAnsi="Arial" w:cs="Arial"/>
+          <w:color w:val="333333"/>
+          <w:sz w:val="21"/>
+          <w:szCs w:val="21"/>
+        </w:rPr>
+      </w:pPr>
+      <w:r>
+        <w:rPr>
+          <w:rStyle w:val="Forte"/>
+          <w:rFonts w:ascii="unset" w:hAnsi="unset" w:cs="Arial"/>
+          <w:color w:val="333333"/>
+          <w:sz w:val="21"/>
+          <w:szCs w:val="21"/>
+        </w:rPr>
+        <w:t>Etapa 3: identifique o tipo de usuário que sua persona representa e escreva no espaço “tipo de usuário”</w:t>
+      </w:r>
+    </w:p>
+    <w:p>
+      <w:pPr>
+        <w:pStyle w:val="NormalWeb"/>
+        <w:shd w:val="clear" w:color="auto" w:fill="FFFFFF"/>
+        <w:spacing w:before="0" w:beforeAutospacing="0"/>
+        <w:rPr>
+          <w:rFonts w:ascii="Arial" w:hAnsi="Arial" w:cs="Arial"/>
+          <w:color w:val="333333"/>
+          <w:sz w:val="21"/>
+          <w:szCs w:val="21"/>
+        </w:rPr>
+      </w:pPr>
+      <w:proofErr w:type="spellStart"/>
+      <w:r>
+        <w:rPr>
+          <w:rFonts w:ascii="Arial" w:hAnsi="Arial" w:cs="Arial"/>
+          <w:color w:val="333333"/>
+          <w:sz w:val="21"/>
+          <w:szCs w:val="21"/>
+        </w:rPr>
+        <w:t>Lembre</w:t>
+      </w:r>
+      <w:proofErr w:type="spellEnd"/>
+      <w:r>
+        <w:rPr>
+          <w:rFonts w:ascii="Arial" w:hAnsi="Arial" w:cs="Arial"/>
+          <w:color w:val="333333"/>
+          <w:sz w:val="21"/>
+          <w:szCs w:val="21"/>
+        </w:rPr>
+        <w:t xml:space="preserve"> que você criou essa persona para representar um grupo de usuários que compartilham interesses, objetivos ou preocupações semelhantes. As semelhanças desse grupo de usuários podem ajudar você a identificar o tipo de usuário que sua persona representa.</w:t>
+      </w:r>
+    </w:p>
+    <w:p>
+      <w:pPr>
+        <w:pStyle w:val="NormalWeb"/>
+        <w:shd w:val="clear" w:color="auto" w:fill="FFFFFF"/>
+        <w:spacing w:before="0" w:beforeAutospacing="0"/>
+        <w:rPr>
+          <w:rFonts w:ascii="Arial" w:hAnsi="Arial" w:cs="Arial"/>
+          <w:color w:val="333333"/>
+          <w:sz w:val="21"/>
+          <w:szCs w:val="21"/>
+        </w:rPr>
+      </w:pPr>
+      <w:r>
+        <w:rPr>
+          <w:rStyle w:val="Forte"/>
+          <w:rFonts w:ascii="unset" w:hAnsi="unset" w:cs="Arial"/>
+          <w:color w:val="333333"/>
+          <w:sz w:val="21"/>
+          <w:szCs w:val="21"/>
+        </w:rPr>
+        <w:t>Etapa 4: identifique a “ação” que o usuário da sua história espera que aconteça</w:t>
+      </w:r>
+    </w:p>
+    <w:p>
+      <w:pPr>
+        <w:pStyle w:val="NormalWeb"/>
+        <w:shd w:val="clear" w:color="auto" w:fill="FFFFFF"/>
+        <w:spacing w:before="0" w:beforeAutospacing="0"/>
+        <w:rPr>
+          <w:rFonts w:ascii="Arial" w:hAnsi="Arial" w:cs="Arial"/>
+          <w:color w:val="333333"/>
+          <w:sz w:val="21"/>
+          <w:szCs w:val="21"/>
+        </w:rPr>
+      </w:pPr>
+      <w:r>
+        <w:rPr>
+          <w:rFonts w:ascii="Arial" w:hAnsi="Arial" w:cs="Arial"/>
+          <w:color w:val="333333"/>
+          <w:sz w:val="21"/>
+          <w:szCs w:val="21"/>
+        </w:rPr>
+        <w:t>Isso deve ser algo que seu usuário possa fazer ou uma experiência que ajude a alcançar o resultado desejado. Anote isso no espaço “ação”.</w:t>
+      </w:r>
+    </w:p>
+    <w:p>
+      <w:pPr>
+        <w:pStyle w:val="NormalWeb"/>
+        <w:shd w:val="clear" w:color="auto" w:fill="FFFFFF"/>
+        <w:spacing w:before="0" w:beforeAutospacing="0"/>
+        <w:rPr>
+          <w:rFonts w:ascii="Arial" w:hAnsi="Arial" w:cs="Arial"/>
+          <w:color w:val="333333"/>
+          <w:sz w:val="21"/>
+          <w:szCs w:val="21"/>
+        </w:rPr>
+      </w:pPr>
+      <w:r>
+        <w:rPr>
+          <w:rStyle w:val="Forte"/>
+          <w:rFonts w:ascii="unset" w:hAnsi="unset" w:cs="Arial"/>
+          <w:color w:val="333333"/>
+          <w:sz w:val="21"/>
+          <w:szCs w:val="21"/>
+        </w:rPr>
+        <w:t>Etapa 5: identifique o benefício que seu usuário receberá</w:t>
+      </w:r>
+    </w:p>
+    <w:p>
+      <w:pPr>
+        <w:pStyle w:val="NormalWeb"/>
+        <w:shd w:val="clear" w:color="auto" w:fill="FFFFFF"/>
+        <w:spacing w:before="0" w:beforeAutospacing="0"/>
+        <w:rPr>
+          <w:rFonts w:ascii="Arial" w:hAnsi="Arial" w:cs="Arial"/>
+          <w:color w:val="333333"/>
+          <w:sz w:val="21"/>
+          <w:szCs w:val="21"/>
+        </w:rPr>
+      </w:pPr>
+      <w:r>
+        <w:rPr>
+          <w:rFonts w:ascii="Arial" w:hAnsi="Arial" w:cs="Arial"/>
+          <w:color w:val="333333"/>
+          <w:sz w:val="21"/>
+          <w:szCs w:val="21"/>
+        </w:rPr>
+        <w:t>Explique como o usuário se beneficiaria caso a ação da etapa anterior acontecesse e escreva isso no espaço “benefício”.</w:t>
+      </w:r>
+    </w:p>
+    <w:p>
+      <w:pPr>
+        <w:pStyle w:val="NormalWeb"/>
+        <w:shd w:val="clear" w:color="auto" w:fill="FFFFFF"/>
+        <w:spacing w:before="0" w:beforeAutospacing="0"/>
+        <w:rPr>
+          <w:rFonts w:ascii="Arial" w:hAnsi="Arial" w:cs="Arial"/>
+          <w:color w:val="333333"/>
+          <w:sz w:val="21"/>
+          <w:szCs w:val="21"/>
+        </w:rPr>
+      </w:pPr>
+      <w:r>
+        <w:rPr>
+          <w:rStyle w:val="Forte"/>
+          <w:rFonts w:ascii="unset" w:hAnsi="unset" w:cs="Arial"/>
+          <w:color w:val="333333"/>
+          <w:sz w:val="21"/>
+          <w:szCs w:val="21"/>
+        </w:rPr>
+        <w:t>Etapa 6: repita as etapas 1 a 5 para a segunda persona que você criou para o projeto do portfólio</w:t>
+      </w:r>
+    </w:p>
+    <w:p>
+      <w:pPr>
+        <w:pStyle w:val="NormalWeb"/>
+        <w:shd w:val="clear" w:color="auto" w:fill="FFFFFF"/>
+        <w:spacing w:before="0" w:beforeAutospacing="0"/>
+        <w:rPr>
+          <w:rFonts w:ascii="Arial" w:hAnsi="Arial" w:cs="Arial"/>
+          <w:color w:val="333333"/>
+          <w:sz w:val="21"/>
+          <w:szCs w:val="21"/>
+        </w:rPr>
+      </w:pPr>
+      <w:r>
+        <w:rPr>
+          <w:rFonts w:ascii="Arial" w:hAnsi="Arial" w:cs="Arial"/>
+          <w:color w:val="333333"/>
+          <w:sz w:val="21"/>
+          <w:szCs w:val="21"/>
+        </w:rPr>
+        <w:t>Use o modelo para criar uma história de usuário para a segunda persona.</w:t>
+      </w:r>
+    </w:p>
+    <w:p>
+      <w:pPr>
+        <w:pStyle w:val="NormalWeb"/>
+        <w:shd w:val="clear" w:color="auto" w:fill="FFFFFF"/>
+        <w:spacing w:before="0" w:beforeAutospacing="0"/>
+        <w:rPr>
+          <w:rFonts w:ascii="Arial" w:hAnsi="Arial" w:cs="Arial"/>
+          <w:color w:val="333333"/>
+          <w:sz w:val="21"/>
+          <w:szCs w:val="21"/>
+        </w:rPr>
+      </w:pPr>
+      <w:r>
+        <w:rPr>
+          <w:rStyle w:val="Forte"/>
+          <w:rFonts w:ascii="unset" w:hAnsi="unset" w:cs="Arial"/>
+          <w:color w:val="333333"/>
+          <w:sz w:val="21"/>
+          <w:szCs w:val="21"/>
+        </w:rPr>
+        <w:t>Etapa 7: reflita sobre a conclusão desta atividade</w:t>
+      </w:r>
+    </w:p>
+    <w:p>
+      <w:pPr>
+        <w:pStyle w:val="NormalWeb"/>
+        <w:shd w:val="clear" w:color="auto" w:fill="FFFFFF"/>
+        <w:spacing w:before="0" w:beforeAutospacing="0"/>
+        <w:rPr>
+          <w:rFonts w:ascii="Arial" w:hAnsi="Arial" w:cs="Arial"/>
+          <w:color w:val="333333"/>
+          <w:sz w:val="21"/>
+          <w:szCs w:val="21"/>
+        </w:rPr>
+      </w:pPr>
+      <w:r>
+        <w:rPr>
+          <w:rFonts w:ascii="Arial" w:hAnsi="Arial" w:cs="Arial"/>
+          <w:color w:val="333333"/>
+          <w:sz w:val="21"/>
+          <w:szCs w:val="21"/>
+        </w:rPr>
+        <w:t>Ao concluir esta atividade, reflita sobre se ambas as histórias de usuário identificam claramente:</w:t>
+      </w:r>
+    </w:p>
+    <w:p>
+      <w:pPr>
+        <w:pStyle w:val="NormalWeb"/>
+        <w:numPr>
+          <w:ilvl w:val="0"/>
+          <w:numId w:val="8"/>
+        </w:numPr>
+        <w:shd w:val="clear" w:color="auto" w:fill="FFFFFF"/>
+        <w:spacing w:before="0" w:beforeAutospacing="0" w:after="0" w:afterAutospacing="0"/>
+        <w:rPr>
+          <w:rFonts w:ascii="Arial" w:hAnsi="Arial" w:cs="Arial"/>
+          <w:color w:val="333333"/>
+          <w:sz w:val="21"/>
+          <w:szCs w:val="21"/>
+        </w:rPr>
+      </w:pPr>
+      <w:r>
+        <w:rPr>
+          <w:rFonts w:ascii="Arial" w:hAnsi="Arial" w:cs="Arial"/>
+          <w:color w:val="333333"/>
+          <w:sz w:val="21"/>
+          <w:szCs w:val="21"/>
+        </w:rPr>
+        <w:t>O “tipo de usuário”</w:t>
+      </w:r>
+    </w:p>
+    <w:p>
+      <w:pPr>
+        <w:pStyle w:val="NormalWeb"/>
+        <w:numPr>
+          <w:ilvl w:val="0"/>
+          <w:numId w:val="8"/>
+        </w:numPr>
+        <w:shd w:val="clear" w:color="auto" w:fill="FFFFFF"/>
+        <w:spacing w:before="0" w:beforeAutospacing="0" w:after="0" w:afterAutospacing="0"/>
+        <w:rPr>
+          <w:rFonts w:ascii="Arial" w:hAnsi="Arial" w:cs="Arial"/>
+          <w:color w:val="333333"/>
+          <w:sz w:val="21"/>
+          <w:szCs w:val="21"/>
+        </w:rPr>
+      </w:pPr>
+      <w:r>
+        <w:rPr>
+          <w:rFonts w:ascii="Arial" w:hAnsi="Arial" w:cs="Arial"/>
+          <w:color w:val="333333"/>
+          <w:sz w:val="21"/>
+          <w:szCs w:val="21"/>
+        </w:rPr>
+        <w:t>A “ação” que o usuário espera que aconteça</w:t>
+      </w:r>
+    </w:p>
+    <w:p>
+      <w:pPr>
+        <w:pStyle w:val="NormalWeb"/>
+        <w:numPr>
+          <w:ilvl w:val="0"/>
+          <w:numId w:val="8"/>
+        </w:numPr>
+        <w:shd w:val="clear" w:color="auto" w:fill="FFFFFF"/>
+        <w:spacing w:before="0" w:beforeAutospacing="0" w:after="0" w:afterAutospacing="0"/>
+        <w:rPr>
+          <w:rFonts w:ascii="Arial" w:hAnsi="Arial" w:cs="Arial"/>
+          <w:color w:val="333333"/>
+          <w:sz w:val="21"/>
+          <w:szCs w:val="21"/>
+        </w:rPr>
+      </w:pPr>
+      <w:r>
+        <w:rPr>
+          <w:rFonts w:ascii="Arial" w:hAnsi="Arial" w:cs="Arial"/>
+          <w:color w:val="333333"/>
+          <w:sz w:val="21"/>
+          <w:szCs w:val="21"/>
+        </w:rPr>
+        <w:t>O “benefício” que o usuário receberia se a ação acontecesse</w:t>
+      </w:r>
+    </w:p>
+    <w:p>
+      <w:pPr>
+        <w:pStyle w:val="NormalWeb"/>
+        <w:shd w:val="clear" w:color="auto" w:fill="FFFFFF"/>
+        <w:spacing w:before="0" w:beforeAutospacing="0"/>
+        <w:rPr>
+          <w:rFonts w:ascii="Arial" w:hAnsi="Arial" w:cs="Arial"/>
+          <w:color w:val="333333"/>
+          <w:sz w:val="21"/>
+          <w:szCs w:val="21"/>
+        </w:rPr>
+      </w:pPr>
+      <w:r>
+        <w:rPr>
+          <w:rFonts w:ascii="Arial" w:hAnsi="Arial" w:cs="Arial"/>
+          <w:color w:val="333333"/>
+          <w:sz w:val="21"/>
+          <w:szCs w:val="21"/>
+        </w:rPr>
+        <w:lastRenderedPageBreak/>
+        <w:t xml:space="preserve">Esta fórmula para criar uma história de usuário ajuda a definir um problema de design que é </w:t>
+      </w:r>
+      <w:r>
+        <w:rPr>
+          <w:rStyle w:val="Forte"/>
+          <w:rFonts w:ascii="unset" w:hAnsi="unset" w:cs="Arial"/>
+          <w:color w:val="333333"/>
+          <w:sz w:val="21"/>
+          <w:szCs w:val="21"/>
+        </w:rPr>
+        <w:t>centrado no usuário</w:t>
+      </w:r>
+      <w:r>
+        <w:rPr>
+          <w:rFonts w:ascii="Arial" w:hAnsi="Arial" w:cs="Arial"/>
+          <w:color w:val="333333"/>
+          <w:sz w:val="21"/>
+          <w:szCs w:val="21"/>
+        </w:rPr>
+        <w:t xml:space="preserve">, pode ser </w:t>
+      </w:r>
+      <w:r>
+        <w:rPr>
+          <w:rStyle w:val="Forte"/>
+          <w:rFonts w:ascii="unset" w:hAnsi="unset" w:cs="Arial"/>
+          <w:color w:val="333333"/>
+          <w:sz w:val="21"/>
+          <w:szCs w:val="21"/>
+        </w:rPr>
+        <w:t>transformado em ações</w:t>
+      </w:r>
+      <w:r>
+        <w:rPr>
+          <w:rFonts w:ascii="Arial" w:hAnsi="Arial" w:cs="Arial"/>
+          <w:color w:val="333333"/>
+          <w:sz w:val="21"/>
+          <w:szCs w:val="21"/>
+        </w:rPr>
+        <w:t xml:space="preserve"> e é comunicado com </w:t>
+      </w:r>
+      <w:r>
+        <w:rPr>
+          <w:rStyle w:val="Forte"/>
+          <w:rFonts w:ascii="unset" w:hAnsi="unset" w:cs="Arial"/>
+          <w:color w:val="333333"/>
+          <w:sz w:val="21"/>
+          <w:szCs w:val="21"/>
+        </w:rPr>
+        <w:t>clareza</w:t>
+      </w:r>
+      <w:r>
+        <w:rPr>
+          <w:rFonts w:ascii="Arial" w:hAnsi="Arial" w:cs="Arial"/>
+          <w:color w:val="333333"/>
+          <w:sz w:val="21"/>
+          <w:szCs w:val="21"/>
+        </w:rPr>
+        <w:t>.</w:t>
+      </w:r>
+    </w:p>
+    <w:p>
+      <w:pPr>
+        <w:pStyle w:val="NormalWeb"/>
+        <w:shd w:val="clear" w:color="auto" w:fill="FFFFFF"/>
+        <w:spacing w:before="0" w:beforeAutospacing="0"/>
+        <w:rPr>
+          <w:rFonts w:ascii="Arial" w:hAnsi="Arial" w:cs="Arial"/>
+          <w:color w:val="333333"/>
+          <w:sz w:val="21"/>
+          <w:szCs w:val="21"/>
+        </w:rPr>
+      </w:pPr>
+      <w:r>
+        <w:rPr>
+          <w:rFonts w:ascii="Arial" w:hAnsi="Arial" w:cs="Arial"/>
+          <w:color w:val="333333"/>
+          <w:sz w:val="21"/>
+          <w:szCs w:val="21"/>
+        </w:rPr>
+        <w:t>As personas e histórias de usuários que você criar devem levar em conta uma ampla variedade de usuários e problemas. Isso ajudará você manter até os usuários mais vulneráveis no caminho certo para atingir o objetivo deles.</w:t>
+      </w:r>
+    </w:p>
     <w:p/>
     <w:sectPr>
       <w:pgSz w:w="11906" w:h="16838"/>
@@ -4529,6 +5617,155 @@
     </w:lvl>
   </w:abstractNum>
   <w:abstractNum w:abstractNumId="4" w15:restartNumberingAfterBreak="0">
+    <w:nsid w:val="1A1A0687"/>
+    <w:multiLevelType w:val="multilevel"/>
+    <w:tmpl w:val="2AE84A06"/>
+    <w:lvl w:ilvl="0">
+      <w:start w:val="1"/>
+      <w:numFmt w:val="bullet"/>
+      <w:lvlText w:val=""/>
+      <w:lvlJc w:val="left"/>
+      <w:pPr>
+        <w:tabs>
+          <w:tab w:val="num" w:pos="720"/>
+        </w:tabs>
+        <w:ind w:left="720" w:hanging="360"/>
+      </w:pPr>
+      <w:rPr>
+        <w:rFonts w:ascii="Symbol" w:hAnsi="Symbol" w:hint="default"/>
+        <w:sz w:val="20"/>
+      </w:rPr>
+    </w:lvl>
+    <w:lvl w:ilvl="1" w:tentative="1">
+      <w:start w:val="1"/>
+      <w:numFmt w:val="bullet"/>
+      <w:lvlText w:val=""/>
+      <w:lvlJc w:val="left"/>
+      <w:pPr>
+        <w:tabs>
+          <w:tab w:val="num" w:pos="1440"/>
+        </w:tabs>
+        <w:ind w:left="1440" w:hanging="360"/>
+      </w:pPr>
+      <w:rPr>
+        <w:rFonts w:ascii="Symbol" w:hAnsi="Symbol" w:hint="default"/>
+        <w:sz w:val="20"/>
+      </w:rPr>
+    </w:lvl>
+    <w:lvl w:ilvl="2" w:tentative="1">
+      <w:start w:val="1"/>
+      <w:numFmt w:val="bullet"/>
+      <w:lvlText w:val=""/>
+      <w:lvlJc w:val="left"/>
+      <w:pPr>
+        <w:tabs>
+          <w:tab w:val="num" w:pos="2160"/>
+        </w:tabs>
+        <w:ind w:left="2160" w:hanging="360"/>
+      </w:pPr>
+      <w:rPr>
+        <w:rFonts w:ascii="Symbol" w:hAnsi="Symbol" w:hint="default"/>
+        <w:sz w:val="20"/>
+      </w:rPr>
+    </w:lvl>
+    <w:lvl w:ilvl="3" w:tentative="1">
+      <w:start w:val="1"/>
+      <w:numFmt w:val="bullet"/>
+      <w:lvlText w:val=""/>
+      <w:lvlJc w:val="left"/>
+      <w:pPr>
+        <w:tabs>
+          <w:tab w:val="num" w:pos="2880"/>
+        </w:tabs>
+        <w:ind w:left="2880" w:hanging="360"/>
+      </w:pPr>
+      <w:rPr>
+        <w:rFonts w:ascii="Symbol" w:hAnsi="Symbol" w:hint="default"/>
+        <w:sz w:val="20"/>
+      </w:rPr>
+    </w:lvl>
+    <w:lvl w:ilvl="4" w:tentative="1">
+      <w:start w:val="1"/>
+      <w:numFmt w:val="bullet"/>
+      <w:lvlText w:val=""/>
+      <w:lvlJc w:val="left"/>
+      <w:pPr>
+        <w:tabs>
+          <w:tab w:val="num" w:pos="3600"/>
+        </w:tabs>
+        <w:ind w:left="3600" w:hanging="360"/>
+      </w:pPr>
+      <w:rPr>
+        <w:rFonts w:ascii="Symbol" w:hAnsi="Symbol" w:hint="default"/>
+        <w:sz w:val="20"/>
+      </w:rPr>
+    </w:lvl>
+    <w:lvl w:ilvl="5" w:tentative="1">
+      <w:start w:val="1"/>
+      <w:numFmt w:val="bullet"/>
+      <w:lvlText w:val=""/>
+      <w:lvlJc w:val="left"/>
+      <w:pPr>
+        <w:tabs>
+          <w:tab w:val="num" w:pos="4320"/>
+        </w:tabs>
+        <w:ind w:left="4320" w:hanging="360"/>
+      </w:pPr>
+      <w:rPr>
+        <w:rFonts w:ascii="Symbol" w:hAnsi="Symbol" w:hint="default"/>
+        <w:sz w:val="20"/>
+      </w:rPr>
+    </w:lvl>
+    <w:lvl w:ilvl="6" w:tentative="1">
+      <w:start w:val="1"/>
+      <w:numFmt w:val="bullet"/>
+      <w:lvlText w:val=""/>
+      <w:lvlJc w:val="left"/>
+      <w:pPr>
+        <w:tabs>
+          <w:tab w:val="num" w:pos="5040"/>
+        </w:tabs>
+        <w:ind w:left="5040" w:hanging="360"/>
+      </w:pPr>
+      <w:rPr>
+        <w:rFonts w:ascii="Symbol" w:hAnsi="Symbol" w:hint="default"/>
+        <w:sz w:val="20"/>
+      </w:rPr>
+    </w:lvl>
+    <w:lvl w:ilvl="7" w:tentative="1">
+      <w:start w:val="1"/>
+      <w:numFmt w:val="bullet"/>
+      <w:lvlText w:val=""/>
+      <w:lvlJc w:val="left"/>
+      <w:pPr>
+        <w:tabs>
+          <w:tab w:val="num" w:pos="5760"/>
+        </w:tabs>
+        <w:ind w:left="5760" w:hanging="360"/>
+      </w:pPr>
+      <w:rPr>
+        <w:rFonts w:ascii="Symbol" w:hAnsi="Symbol" w:hint="default"/>
+        <w:sz w:val="20"/>
+      </w:rPr>
+    </w:lvl>
+    <w:lvl w:ilvl="8" w:tentative="1">
+      <w:start w:val="1"/>
+      <w:numFmt w:val="bullet"/>
+      <w:lvlText w:val=""/>
+      <w:lvlJc w:val="left"/>
+      <w:pPr>
+        <w:tabs>
+          <w:tab w:val="num" w:pos="6480"/>
+        </w:tabs>
+        <w:ind w:left="6480" w:hanging="360"/>
+      </w:pPr>
+      <w:rPr>
+        <w:rFonts w:ascii="Symbol" w:hAnsi="Symbol" w:hint="default"/>
+        <w:sz w:val="20"/>
+      </w:rPr>
+    </w:lvl>
+  </w:abstractNum>
+  <w:abstractNum w:abstractNumId="5" w15:restartNumberingAfterBreak="0">
     <w:nsid w:val="56DD1D86"/>
     <w:multiLevelType w:val="multilevel"/>
     <w:tmpl w:val="CD84E730"/>
@@ -4677,7 +5914,7 @@
       </w:rPr>
     </w:lvl>
   </w:abstractNum>
-  <w:abstractNum w:abstractNumId="5" w15:restartNumberingAfterBreak="0">
+  <w:abstractNum w:abstractNumId="6" w15:restartNumberingAfterBreak="0">
     <w:nsid w:val="591C5E9D"/>
     <w:multiLevelType w:val="multilevel"/>
     <w:tmpl w:val="ECB6B64C"/>
@@ -4826,7 +6063,7 @@
       </w:rPr>
     </w:lvl>
   </w:abstractNum>
-  <w:abstractNum w:abstractNumId="6" w15:restartNumberingAfterBreak="0">
+  <w:abstractNum w:abstractNumId="7" w15:restartNumberingAfterBreak="0">
     <w:nsid w:val="69DB3DE9"/>
     <w:multiLevelType w:val="multilevel"/>
     <w:tmpl w:val="CDB66DE8"/>
@@ -4979,10 +6216,10 @@
     <w:abstractNumId w:val="3"/>
   </w:num>
   <w:num w:numId="2" w16cid:durableId="1697853953">
-    <w:abstractNumId w:val="4"/>
+    <w:abstractNumId w:val="5"/>
   </w:num>
   <w:num w:numId="3" w16cid:durableId="1807895549">
-    <w:abstractNumId w:val="6"/>
+    <w:abstractNumId w:val="7"/>
   </w:num>
   <w:num w:numId="4" w16cid:durableId="1144470268">
     <w:abstractNumId w:val="1"/>
@@ -4994,7 +6231,10 @@
     <w:abstractNumId w:val="0"/>
   </w:num>
   <w:num w:numId="7" w16cid:durableId="28844002">
-    <w:abstractNumId w:val="5"/>
+    <w:abstractNumId w:val="6"/>
+  </w:num>
+  <w:num w:numId="8" w16cid:durableId="537622000">
+    <w:abstractNumId w:val="4"/>
   </w:num>
 </w:numbering>
 </file>
@@ -5585,6 +6825,17 @@
     <w:basedOn w:val="Fontepargpadro"/>
     <w:rsid w:val="0034407A"/>
   </w:style>
+  <w:style w:type="character" w:styleId="nfase">
+    <w:name w:val="Emphasis"/>
+    <w:basedOn w:val="Fontepargpadro"/>
+    <w:uiPriority w:val="20"/>
+    <w:qFormat/>
+    <w:rsid w:val="006124A7"/>
+    <w:rPr>
+      <w:i/>
+      <w:iCs/>
+    </w:rPr>
+  </w:style>
 </w:styles>
 </file>
 

</xml_diff>